<commit_message>
Added the log of GUI
</commit_message>
<xml_diff>
--- a/docs/Milestone3-warehouse.docx
+++ b/docs/Milestone3-warehouse.docx
@@ -1,6 +1,6 @@
 
 <file path=word/document.xml><?xml version="1.0" encoding="utf-8"?>
-<w:document xmlns:ve="http://schemas.openxmlformats.org/markup-compatibility/2006" xmlns:o="urn:schemas-microsoft-com:office:office" xmlns:r="http://schemas.openxmlformats.org/officeDocument/2006/relationships" xmlns:m="http://schemas.openxmlformats.org/officeDocument/2006/math" xmlns:v="urn:schemas-microsoft-com:vml" xmlns:wp="http://schemas.openxmlformats.org/drawingml/2006/wordprocessingDrawing" xmlns:w10="urn:schemas-microsoft-com:office:word" xmlns:w="http://schemas.openxmlformats.org/wordprocessingml/2006/main" xmlns:wne="http://schemas.microsoft.com/office/word/2006/wordml">
+<w:document xmlns:wpc="http://schemas.microsoft.com/office/word/2010/wordprocessingCanvas" xmlns:mc="http://schemas.openxmlformats.org/markup-compatibility/2006" xmlns:o="urn:schemas-microsoft-com:office:office" xmlns:r="http://schemas.openxmlformats.org/officeDocument/2006/relationships" xmlns:m="http://schemas.openxmlformats.org/officeDocument/2006/math" xmlns:v="urn:schemas-microsoft-com:vml" xmlns:wp14="http://schemas.microsoft.com/office/word/2010/wordprocessingDrawing" xmlns:wp="http://schemas.openxmlformats.org/drawingml/2006/wordprocessingDrawing" xmlns:w10="urn:schemas-microsoft-com:office:word" xmlns:w="http://schemas.openxmlformats.org/wordprocessingml/2006/main" xmlns:w14="http://schemas.microsoft.com/office/word/2010/wordml" xmlns:wpg="http://schemas.microsoft.com/office/word/2010/wordprocessingGroup" xmlns:wpi="http://schemas.microsoft.com/office/word/2010/wordprocessingInk" xmlns:wne="http://schemas.microsoft.com/office/word/2006/wordml" xmlns:wps="http://schemas.microsoft.com/office/word/2010/wordprocessingShape" mc:Ignorable="w14 wp14">
   <w:body>
     <w:p>
       <w:pPr>
@@ -46,6 +46,7 @@
                       <w:szCs w:val="17"/>
                     </w:rPr>
                   </w:pPr>
+                  <w:proofErr w:type="spellStart"/>
                   <w:r>
                     <w:rPr>
                       <w:rFonts w:ascii="Helvetica" w:hAnsi="Helvetica" w:cs="Helvetica"/>
@@ -53,7 +54,37 @@
                       <w:sz w:val="17"/>
                       <w:szCs w:val="17"/>
                     </w:rPr>
-                    <w:t>Xingze Guo               xig480</w:t>
+                    <w:t>Xingze</w:t>
+                  </w:r>
+                  <w:proofErr w:type="spellEnd"/>
+                  <w:r>
+                    <w:rPr>
+                      <w:rFonts w:ascii="Helvetica" w:hAnsi="Helvetica" w:cs="Helvetica"/>
+                      <w:color w:val="000000"/>
+                      <w:sz w:val="17"/>
+                      <w:szCs w:val="17"/>
+                    </w:rPr>
+                    <w:t> </w:t>
+                  </w:r>
+                  <w:proofErr w:type="spellStart"/>
+                  <w:r>
+                    <w:rPr>
+                      <w:rFonts w:ascii="Helvetica" w:hAnsi="Helvetica" w:cs="Helvetica"/>
+                      <w:color w:val="000000"/>
+                      <w:sz w:val="17"/>
+                      <w:szCs w:val="17"/>
+                    </w:rPr>
+                    <w:t>Guo</w:t>
+                  </w:r>
+                  <w:proofErr w:type="spellEnd"/>
+                  <w:r>
+                    <w:rPr>
+                      <w:rFonts w:ascii="Helvetica" w:hAnsi="Helvetica" w:cs="Helvetica"/>
+                      <w:color w:val="000000"/>
+                      <w:sz w:val="17"/>
+                      <w:szCs w:val="17"/>
+                    </w:rPr>
+                    <w:t xml:space="preserve">               xig480</w:t>
                   </w:r>
                 </w:p>
                 <w:p>
@@ -67,6 +98,7 @@
                       <w:szCs w:val="17"/>
                     </w:rPr>
                   </w:pPr>
+                  <w:proofErr w:type="spellStart"/>
                   <w:r>
                     <w:rPr>
                       <w:rFonts w:ascii="Helvetica" w:eastAsia="Times New Roman" w:hAnsi="Helvetica" w:cs="Helvetica"/>
@@ -74,7 +106,17 @@
                       <w:sz w:val="17"/>
                       <w:szCs w:val="17"/>
                     </w:rPr>
-                    <w:t xml:space="preserve">Rongli Han             </w:t>
+                    <w:t>Rongli</w:t>
+                  </w:r>
+                  <w:proofErr w:type="spellEnd"/>
+                  <w:r>
+                    <w:rPr>
+                      <w:rFonts w:ascii="Helvetica" w:eastAsia="Times New Roman" w:hAnsi="Helvetica" w:cs="Helvetica"/>
+                      <w:color w:val="000000"/>
+                      <w:sz w:val="17"/>
+                      <w:szCs w:val="17"/>
+                    </w:rPr>
+                    <w:t xml:space="preserve"> Han             </w:t>
                   </w:r>
                   <w:r>
                     <w:rPr>
@@ -106,6 +148,7 @@
                       <w:szCs w:val="17"/>
                     </w:rPr>
                   </w:pPr>
+                  <w:proofErr w:type="spellStart"/>
                   <w:r>
                     <w:rPr>
                       <w:rFonts w:ascii="Helvetica" w:eastAsia="Times New Roman" w:hAnsi="Helvetica" w:cs="Helvetica"/>
@@ -113,7 +156,37 @@
                       <w:sz w:val="17"/>
                       <w:szCs w:val="17"/>
                     </w:rPr>
-                    <w:t>Xianming Luo            xil430 </w:t>
+                    <w:t>Xianming</w:t>
+                  </w:r>
+                  <w:proofErr w:type="spellEnd"/>
+                  <w:r>
+                    <w:rPr>
+                      <w:rFonts w:ascii="Helvetica" w:eastAsia="Times New Roman" w:hAnsi="Helvetica" w:cs="Helvetica"/>
+                      <w:color w:val="000000"/>
+                      <w:sz w:val="17"/>
+                      <w:szCs w:val="17"/>
+                    </w:rPr>
+                    <w:t xml:space="preserve"> </w:t>
+                  </w:r>
+                  <w:proofErr w:type="spellStart"/>
+                  <w:r>
+                    <w:rPr>
+                      <w:rFonts w:ascii="Helvetica" w:eastAsia="Times New Roman" w:hAnsi="Helvetica" w:cs="Helvetica"/>
+                      <w:color w:val="000000"/>
+                      <w:sz w:val="17"/>
+                      <w:szCs w:val="17"/>
+                    </w:rPr>
+                    <w:t>Luo</w:t>
+                  </w:r>
+                  <w:proofErr w:type="spellEnd"/>
+                  <w:r>
+                    <w:rPr>
+                      <w:rFonts w:ascii="Helvetica" w:eastAsia="Times New Roman" w:hAnsi="Helvetica" w:cs="Helvetica"/>
+                      <w:color w:val="000000"/>
+                      <w:sz w:val="17"/>
+                      <w:szCs w:val="17"/>
+                    </w:rPr>
+                    <w:t xml:space="preserve">            xil430 </w:t>
                   </w:r>
                 </w:p>
                 <w:p>
@@ -134,7 +207,27 @@
                       <w:sz w:val="17"/>
                       <w:szCs w:val="17"/>
                     </w:rPr>
-                    <w:t>Spencer Ondrusek    spo798</w:t>
+                    <w:t xml:space="preserve">Spencer </w:t>
+                  </w:r>
+                  <w:proofErr w:type="spellStart"/>
+                  <w:r>
+                    <w:rPr>
+                      <w:rFonts w:ascii="Helvetica" w:eastAsia="Times New Roman" w:hAnsi="Helvetica" w:cs="Helvetica"/>
+                      <w:color w:val="000000"/>
+                      <w:sz w:val="17"/>
+                      <w:szCs w:val="17"/>
+                    </w:rPr>
+                    <w:t>Ondrusek</w:t>
+                  </w:r>
+                  <w:proofErr w:type="spellEnd"/>
+                  <w:r>
+                    <w:rPr>
+                      <w:rFonts w:ascii="Helvetica" w:eastAsia="Times New Roman" w:hAnsi="Helvetica" w:cs="Helvetica"/>
+                      <w:color w:val="000000"/>
+                      <w:sz w:val="17"/>
+                      <w:szCs w:val="17"/>
+                    </w:rPr>
+                    <w:t xml:space="preserve">    spo798</w:t>
                   </w:r>
                 </w:p>
                 <w:p>
@@ -155,7 +248,27 @@
                       <w:sz w:val="17"/>
                       <w:szCs w:val="17"/>
                     </w:rPr>
-                    <w:t>Matt Triff                 </w:t>
+                    <w:t xml:space="preserve">Matt </w:t>
+                  </w:r>
+                  <w:proofErr w:type="spellStart"/>
+                  <w:r>
+                    <w:rPr>
+                      <w:rFonts w:ascii="Arial" w:eastAsia="Times New Roman" w:hAnsi="Arial" w:cs="Arial"/>
+                      <w:color w:val="000000"/>
+                      <w:sz w:val="17"/>
+                      <w:szCs w:val="17"/>
+                    </w:rPr>
+                    <w:t>Triff</w:t>
+                  </w:r>
+                  <w:proofErr w:type="spellEnd"/>
+                  <w:r>
+                    <w:rPr>
+                      <w:rFonts w:ascii="Arial" w:eastAsia="Times New Roman" w:hAnsi="Arial" w:cs="Arial"/>
+                      <w:color w:val="000000"/>
+                      <w:sz w:val="17"/>
+                      <w:szCs w:val="17"/>
+                    </w:rPr>
+                    <w:t>                 </w:t>
                   </w:r>
                   <w:r>
                     <w:rPr>
@@ -710,7 +823,27 @@
           <w:szCs w:val="24"/>
           <w:lang w:bidi="en-US"/>
         </w:rPr>
-        <w:t>Display the purchase order report for incoming products for a given time period (past, present or future), including date ordered, tracking information if available, order cost, and product manifest.</w:t>
+        <w:t xml:space="preserve">Display the purchase order report for incoming products for a given time period (past, present or future), including date ordered, tracking information if available, order cost, </w:t>
+      </w:r>
+      <w:proofErr w:type="gramStart"/>
+      <w:r>
+        <w:rPr>
+          <w:rFonts w:ascii="Times New Roman" w:hAnsi="Times New Roman" w:cs="Times New Roman"/>
+          <w:sz w:val="24"/>
+          <w:szCs w:val="24"/>
+          <w:lang w:bidi="en-US"/>
+        </w:rPr>
+        <w:t>and</w:t>
+      </w:r>
+      <w:proofErr w:type="gramEnd"/>
+      <w:r>
+        <w:rPr>
+          <w:rFonts w:ascii="Times New Roman" w:hAnsi="Times New Roman" w:cs="Times New Roman"/>
+          <w:sz w:val="24"/>
+          <w:szCs w:val="24"/>
+          <w:lang w:bidi="en-US"/>
+        </w:rPr>
+        <w:t xml:space="preserve"> product manifest.</w:t>
       </w:r>
     </w:p>
     <w:p>
@@ -1790,7 +1923,27 @@
           <w:szCs w:val="24"/>
           <w:lang w:bidi="en-US"/>
         </w:rPr>
-        <w:t>: View stock  information for all products currently or previously contained in the warehouse, monitor stock levels</w:t>
+        <w:t xml:space="preserve">: View </w:t>
+      </w:r>
+      <w:proofErr w:type="gramStart"/>
+      <w:r>
+        <w:rPr>
+          <w:rFonts w:ascii="Times New Roman" w:hAnsi="Times New Roman" w:cs="Times New Roman"/>
+          <w:sz w:val="24"/>
+          <w:szCs w:val="24"/>
+          <w:lang w:bidi="en-US"/>
+        </w:rPr>
+        <w:t>stock  information</w:t>
+      </w:r>
+      <w:proofErr w:type="gramEnd"/>
+      <w:r>
+        <w:rPr>
+          <w:rFonts w:ascii="Times New Roman" w:hAnsi="Times New Roman" w:cs="Times New Roman"/>
+          <w:sz w:val="24"/>
+          <w:szCs w:val="24"/>
+          <w:lang w:bidi="en-US"/>
+        </w:rPr>
+        <w:t xml:space="preserve"> for all products currently or previously contained in the warehouse, monitor stock levels</w:t>
       </w:r>
     </w:p>
     <w:p>
@@ -3713,7 +3866,7 @@
       <w:tblPr>
         <w:tblStyle w:val="TableGrid"/>
         <w:tblW w:w="0" w:type="auto"/>
-        <w:tblLook w:val="04A0"/>
+        <w:tblLook w:val="04A0" w:firstRow="1" w:lastRow="0" w:firstColumn="1" w:lastColumn="0" w:noHBand="0" w:noVBand="1"/>
       </w:tblPr>
       <w:tblGrid>
         <w:gridCol w:w="5508"/>
@@ -4832,6 +4985,7 @@
                 <w:szCs w:val="24"/>
               </w:rPr>
             </w:pPr>
+            <w:proofErr w:type="spellStart"/>
             <w:r>
               <w:rPr>
                 <w:rFonts w:ascii="Times New Roman" w:hAnsi="Times New Roman" w:cs="Times New Roman"/>
@@ -4840,6 +4994,7 @@
               </w:rPr>
               <w:t>Xingze</w:t>
             </w:r>
+            <w:proofErr w:type="spellEnd"/>
           </w:p>
         </w:tc>
         <w:tc>
@@ -4911,6 +5066,7 @@
                 <w:szCs w:val="24"/>
               </w:rPr>
             </w:pPr>
+            <w:proofErr w:type="spellStart"/>
             <w:r>
               <w:rPr>
                 <w:rFonts w:ascii="Times New Roman" w:hAnsi="Times New Roman" w:cs="Times New Roman"/>
@@ -4919,6 +5075,7 @@
               </w:rPr>
               <w:t>Xingze</w:t>
             </w:r>
+            <w:proofErr w:type="spellEnd"/>
           </w:p>
         </w:tc>
         <w:tc>
@@ -4982,6 +5139,7 @@
                 <w:szCs w:val="24"/>
               </w:rPr>
             </w:pPr>
+            <w:proofErr w:type="spellStart"/>
             <w:r>
               <w:rPr>
                 <w:rFonts w:ascii="Times New Roman" w:hAnsi="Times New Roman" w:cs="Times New Roman"/>
@@ -4990,6 +5148,7 @@
               </w:rPr>
               <w:t>Xingze</w:t>
             </w:r>
+            <w:proofErr w:type="spellEnd"/>
           </w:p>
         </w:tc>
         <w:tc>
@@ -5053,6 +5212,7 @@
                 <w:szCs w:val="24"/>
               </w:rPr>
             </w:pPr>
+            <w:proofErr w:type="spellStart"/>
             <w:r>
               <w:rPr>
                 <w:rFonts w:ascii="Times New Roman" w:hAnsi="Times New Roman" w:cs="Times New Roman"/>
@@ -5061,6 +5221,7 @@
               </w:rPr>
               <w:t>Xingze</w:t>
             </w:r>
+            <w:proofErr w:type="spellEnd"/>
           </w:p>
         </w:tc>
         <w:tc>
@@ -5196,6 +5357,7 @@
                 <w:szCs w:val="24"/>
               </w:rPr>
             </w:pPr>
+            <w:proofErr w:type="spellStart"/>
             <w:r>
               <w:rPr>
                 <w:rFonts w:ascii="Times New Roman" w:hAnsi="Times New Roman" w:cs="Times New Roman"/>
@@ -5204,6 +5366,7 @@
               </w:rPr>
               <w:t>Xingze</w:t>
             </w:r>
+            <w:proofErr w:type="spellEnd"/>
           </w:p>
         </w:tc>
         <w:tc>
@@ -5267,6 +5430,7 @@
                 <w:szCs w:val="24"/>
               </w:rPr>
             </w:pPr>
+            <w:proofErr w:type="spellStart"/>
             <w:r>
               <w:rPr>
                 <w:rFonts w:ascii="Times New Roman" w:hAnsi="Times New Roman" w:cs="Times New Roman"/>
@@ -5275,6 +5439,7 @@
               </w:rPr>
               <w:t>Xingze</w:t>
             </w:r>
+            <w:proofErr w:type="spellEnd"/>
           </w:p>
         </w:tc>
         <w:tc>
@@ -5338,6 +5503,7 @@
                 <w:szCs w:val="24"/>
               </w:rPr>
             </w:pPr>
+            <w:proofErr w:type="spellStart"/>
             <w:r>
               <w:rPr>
                 <w:rFonts w:ascii="Times New Roman" w:hAnsi="Times New Roman" w:cs="Times New Roman"/>
@@ -5346,6 +5512,7 @@
               </w:rPr>
               <w:t>Xingze</w:t>
             </w:r>
+            <w:proofErr w:type="spellEnd"/>
           </w:p>
         </w:tc>
         <w:tc>
@@ -5504,6 +5671,14 @@
                 <w:szCs w:val="24"/>
               </w:rPr>
             </w:pPr>
+            <w:r>
+              <w:rPr>
+                <w:rFonts w:ascii="Times New Roman" w:hAnsi="Times New Roman" w:cs="Times New Roman"/>
+                <w:sz w:val="24"/>
+                <w:szCs w:val="24"/>
+              </w:rPr>
+              <w:t>5</w:t>
+            </w:r>
           </w:p>
         </w:tc>
       </w:tr>
@@ -5567,6 +5742,14 @@
                 <w:szCs w:val="24"/>
               </w:rPr>
             </w:pPr>
+            <w:r>
+              <w:rPr>
+                <w:rFonts w:ascii="Times New Roman" w:hAnsi="Times New Roman" w:cs="Times New Roman"/>
+                <w:sz w:val="24"/>
+                <w:szCs w:val="24"/>
+              </w:rPr>
+              <w:t>-</w:t>
+            </w:r>
           </w:p>
         </w:tc>
       </w:tr>
@@ -5630,8 +5813,18 @@
                 <w:szCs w:val="24"/>
               </w:rPr>
             </w:pPr>
-          </w:p>
-        </w:tc>
+            <w:r>
+              <w:rPr>
+                <w:rFonts w:ascii="Times New Roman" w:hAnsi="Times New Roman" w:cs="Times New Roman"/>
+                <w:sz w:val="24"/>
+                <w:szCs w:val="24"/>
+              </w:rPr>
+              <w:t>-</w:t>
+            </w:r>
+          </w:p>
+        </w:tc>
+        <w:bookmarkStart w:id="0" w:name="_GoBack"/>
+        <w:bookmarkEnd w:id="0"/>
       </w:tr>
       <w:tr>
         <w:tc>
@@ -5693,6 +5886,14 @@
                 <w:szCs w:val="24"/>
               </w:rPr>
             </w:pPr>
+            <w:r>
+              <w:rPr>
+                <w:rFonts w:ascii="Times New Roman" w:hAnsi="Times New Roman" w:cs="Times New Roman"/>
+                <w:sz w:val="24"/>
+                <w:szCs w:val="24"/>
+              </w:rPr>
+              <w:t>-</w:t>
+            </w:r>
           </w:p>
         </w:tc>
       </w:tr>
@@ -5756,6 +5957,14 @@
                 <w:szCs w:val="24"/>
               </w:rPr>
             </w:pPr>
+            <w:r>
+              <w:rPr>
+                <w:rFonts w:ascii="Times New Roman" w:hAnsi="Times New Roman" w:cs="Times New Roman"/>
+                <w:sz w:val="24"/>
+                <w:szCs w:val="24"/>
+              </w:rPr>
+              <w:t>-</w:t>
+            </w:r>
           </w:p>
         </w:tc>
       </w:tr>
@@ -6064,7 +6273,25 @@
                 <w:sz w:val="24"/>
                 <w:szCs w:val="24"/>
               </w:rPr>
-              <w:t>Create accessors objects to access data securely within the MySQL database</w:t>
+              <w:t xml:space="preserve">Create </w:t>
+            </w:r>
+            <w:proofErr w:type="spellStart"/>
+            <w:r>
+              <w:rPr>
+                <w:rFonts w:ascii="Times New Roman" w:hAnsi="Times New Roman" w:cs="Times New Roman"/>
+                <w:sz w:val="24"/>
+                <w:szCs w:val="24"/>
+              </w:rPr>
+              <w:t>accessors</w:t>
+            </w:r>
+            <w:proofErr w:type="spellEnd"/>
+            <w:r>
+              <w:rPr>
+                <w:rFonts w:ascii="Times New Roman" w:hAnsi="Times New Roman" w:cs="Times New Roman"/>
+                <w:sz w:val="24"/>
+                <w:szCs w:val="24"/>
+              </w:rPr>
+              <w:t xml:space="preserve"> objects to access data securely within the MySQL database</w:t>
             </w:r>
           </w:p>
         </w:tc>
@@ -6135,7 +6362,25 @@
                 <w:sz w:val="24"/>
                 <w:szCs w:val="24"/>
               </w:rPr>
-              <w:t>Create mutator objects to manipulate data in a concurrent manner</w:t>
+              <w:t xml:space="preserve">Create </w:t>
+            </w:r>
+            <w:proofErr w:type="spellStart"/>
+            <w:r>
+              <w:rPr>
+                <w:rFonts w:ascii="Times New Roman" w:hAnsi="Times New Roman" w:cs="Times New Roman"/>
+                <w:sz w:val="24"/>
+                <w:szCs w:val="24"/>
+              </w:rPr>
+              <w:t>mutator</w:t>
+            </w:r>
+            <w:proofErr w:type="spellEnd"/>
+            <w:r>
+              <w:rPr>
+                <w:rFonts w:ascii="Times New Roman" w:hAnsi="Times New Roman" w:cs="Times New Roman"/>
+                <w:sz w:val="24"/>
+                <w:szCs w:val="24"/>
+              </w:rPr>
+              <w:t xml:space="preserve"> objects to manipulate data in a concurrent manner</w:t>
             </w:r>
           </w:p>
         </w:tc>
@@ -6277,7 +6522,25 @@
                 <w:sz w:val="24"/>
                 <w:szCs w:val="24"/>
               </w:rPr>
-              <w:t>Set up JUnit testing suite</w:t>
+              <w:t xml:space="preserve">Set up </w:t>
+            </w:r>
+            <w:proofErr w:type="spellStart"/>
+            <w:r>
+              <w:rPr>
+                <w:rFonts w:ascii="Times New Roman" w:hAnsi="Times New Roman" w:cs="Times New Roman"/>
+                <w:sz w:val="24"/>
+                <w:szCs w:val="24"/>
+              </w:rPr>
+              <w:t>JUnit</w:t>
+            </w:r>
+            <w:proofErr w:type="spellEnd"/>
+            <w:r>
+              <w:rPr>
+                <w:rFonts w:ascii="Times New Roman" w:hAnsi="Times New Roman" w:cs="Times New Roman"/>
+                <w:sz w:val="24"/>
+                <w:szCs w:val="24"/>
+              </w:rPr>
+              <w:t xml:space="preserve"> testing suite</w:t>
             </w:r>
           </w:p>
         </w:tc>
@@ -6615,6 +6878,7 @@
           <w:noProof/>
           <w:sz w:val="24"/>
           <w:szCs w:val="24"/>
+          <w:lang w:eastAsia="zh-CN"/>
         </w:rPr>
         <w:drawing>
           <wp:inline distT="0" distB="0" distL="0" distR="0">
@@ -6634,7 +6898,7 @@
                     </pic:cNvPicPr>
                   </pic:nvPicPr>
                   <pic:blipFill>
-                    <a:blip r:embed="rId8" cstate="print"/>
+                    <a:blip r:embed="rId9" cstate="print"/>
                     <a:srcRect/>
                     <a:stretch>
                       <a:fillRect/>
@@ -6679,7 +6943,25 @@
           <w:szCs w:val="24"/>
         </w:rPr>
         <w:tab/>
-        <w:t>Provides an interactive map of the layout of the warehouse, navigation buttons on the right allow access to each of the individual users functionalities.</w:t>
+        <w:t xml:space="preserve">Provides an interactive map of the layout of the warehouse, navigation buttons on the right allow access to each of the individual </w:t>
+      </w:r>
+      <w:proofErr w:type="gramStart"/>
+      <w:r>
+        <w:rPr>
+          <w:rFonts w:ascii="Times New Roman" w:hAnsi="Times New Roman" w:cs="Times New Roman"/>
+          <w:sz w:val="24"/>
+          <w:szCs w:val="24"/>
+        </w:rPr>
+        <w:t>users</w:t>
+      </w:r>
+      <w:proofErr w:type="gramEnd"/>
+      <w:r>
+        <w:rPr>
+          <w:rFonts w:ascii="Times New Roman" w:hAnsi="Times New Roman" w:cs="Times New Roman"/>
+          <w:sz w:val="24"/>
+          <w:szCs w:val="24"/>
+        </w:rPr>
+        <w:t xml:space="preserve"> functionalities.</w:t>
       </w:r>
     </w:p>
     <w:p>
@@ -6760,6 +7042,7 @@
           <w:noProof/>
           <w:sz w:val="24"/>
           <w:szCs w:val="24"/>
+          <w:lang w:eastAsia="zh-CN"/>
         </w:rPr>
         <w:lastRenderedPageBreak/>
         <w:drawing>
@@ -6788,7 +7071,7 @@
                     </pic:cNvPicPr>
                   </pic:nvPicPr>
                   <pic:blipFill>
-                    <a:blip r:embed="rId9" cstate="print"/>
+                    <a:blip r:embed="rId10" cstate="print"/>
                     <a:srcRect/>
                     <a:stretch>
                       <a:fillRect/>
@@ -6823,6 +7106,7 @@
           <w:noProof/>
           <w:sz w:val="24"/>
           <w:szCs w:val="24"/>
+          <w:lang w:eastAsia="zh-CN"/>
         </w:rPr>
         <w:drawing>
           <wp:anchor distT="0" distB="0" distL="114300" distR="114300" simplePos="0" relativeHeight="251660288" behindDoc="0" locked="0" layoutInCell="1" allowOverlap="1">
@@ -6850,7 +7134,7 @@
                     </pic:cNvPicPr>
                   </pic:nvPicPr>
                   <pic:blipFill>
-                    <a:blip r:embed="rId10" cstate="print"/>
+                    <a:blip r:embed="rId11" cstate="print"/>
                     <a:srcRect/>
                     <a:stretch>
                       <a:fillRect/>
@@ -6906,6 +7190,7 @@
           <w:noProof/>
           <w:sz w:val="24"/>
           <w:szCs w:val="24"/>
+          <w:lang w:eastAsia="zh-CN"/>
         </w:rPr>
         <w:lastRenderedPageBreak/>
         <w:drawing>
@@ -6934,7 +7219,7 @@
                     </pic:cNvPicPr>
                   </pic:nvPicPr>
                   <pic:blipFill>
-                    <a:blip r:embed="rId11" cstate="print"/>
+                    <a:blip r:embed="rId12" cstate="print"/>
                     <a:srcRect/>
                     <a:stretch>
                       <a:fillRect/>
@@ -7000,6 +7285,7 @@
           <w:noProof/>
           <w:sz w:val="24"/>
           <w:szCs w:val="24"/>
+          <w:lang w:eastAsia="zh-CN"/>
         </w:rPr>
         <w:drawing>
           <wp:anchor distT="0" distB="0" distL="114300" distR="114300" simplePos="0" relativeHeight="251659264" behindDoc="0" locked="0" layoutInCell="1" allowOverlap="1">
@@ -7027,7 +7313,7 @@
                     </pic:cNvPicPr>
                   </pic:nvPicPr>
                   <pic:blipFill>
-                    <a:blip r:embed="rId12" cstate="print"/>
+                    <a:blip r:embed="rId13" cstate="print"/>
                     <a:srcRect/>
                     <a:stretch>
                       <a:fillRect/>
@@ -7240,7 +7526,7 @@
       <w:tblPr>
         <w:tblStyle w:val="TableGrid"/>
         <w:tblW w:w="0" w:type="auto"/>
-        <w:tblLook w:val="04A0"/>
+        <w:tblLook w:val="04A0" w:firstRow="1" w:lastRow="0" w:firstColumn="1" w:lastColumn="0" w:noHBand="0" w:noVBand="1"/>
       </w:tblPr>
       <w:tblGrid>
         <w:gridCol w:w="3708"/>
@@ -8081,7 +8367,27 @@
           <w:sz w:val="24"/>
           <w:szCs w:val="24"/>
         </w:rPr>
-        <w:t>Shipment – A pallet that will be sent via truck to it’s destination</w:t>
+        <w:t xml:space="preserve">Shipment – A pallet that will be sent via truck to </w:t>
+      </w:r>
+      <w:proofErr w:type="spellStart"/>
+      <w:proofErr w:type="gramStart"/>
+      <w:r>
+        <w:rPr>
+          <w:rFonts w:ascii="Times New Roman" w:hAnsi="Times New Roman" w:cs="Times New Roman"/>
+          <w:sz w:val="24"/>
+          <w:szCs w:val="24"/>
+        </w:rPr>
+        <w:t>it’s</w:t>
+      </w:r>
+      <w:proofErr w:type="spellEnd"/>
+      <w:proofErr w:type="gramEnd"/>
+      <w:r>
+        <w:rPr>
+          <w:rFonts w:ascii="Times New Roman" w:hAnsi="Times New Roman" w:cs="Times New Roman"/>
+          <w:sz w:val="24"/>
+          <w:szCs w:val="24"/>
+        </w:rPr>
+        <w:t xml:space="preserve"> destination</w:t>
       </w:r>
     </w:p>
     <w:p>
@@ -8124,7 +8430,7 @@
       </w:pPr>
     </w:p>
     <w:sectPr>
-      <w:footerReference w:type="default" r:id="rId13"/>
+      <w:footerReference w:type="default" r:id="rId14"/>
       <w:pgSz w:w="12240" w:h="15840"/>
       <w:pgMar w:top="1440" w:right="1440" w:bottom="1440" w:left="1440" w:header="720" w:footer="720" w:gutter="0"/>
       <w:cols w:space="720"/>
@@ -8135,7 +8441,7 @@
 </file>
 
 <file path=word/endnotes.xml><?xml version="1.0" encoding="utf-8"?>
-<w:endnotes xmlns:ve="http://schemas.openxmlformats.org/markup-compatibility/2006" xmlns:o="urn:schemas-microsoft-com:office:office" xmlns:r="http://schemas.openxmlformats.org/officeDocument/2006/relationships" xmlns:m="http://schemas.openxmlformats.org/officeDocument/2006/math" xmlns:v="urn:schemas-microsoft-com:vml" xmlns:wp="http://schemas.openxmlformats.org/drawingml/2006/wordprocessingDrawing" xmlns:w10="urn:schemas-microsoft-com:office:word" xmlns:w="http://schemas.openxmlformats.org/wordprocessingml/2006/main" xmlns:wne="http://schemas.microsoft.com/office/word/2006/wordml">
+<w:endnotes xmlns:wpc="http://schemas.microsoft.com/office/word/2010/wordprocessingCanvas" xmlns:mc="http://schemas.openxmlformats.org/markup-compatibility/2006" xmlns:o="urn:schemas-microsoft-com:office:office" xmlns:r="http://schemas.openxmlformats.org/officeDocument/2006/relationships" xmlns:m="http://schemas.openxmlformats.org/officeDocument/2006/math" xmlns:v="urn:schemas-microsoft-com:vml" xmlns:wp14="http://schemas.microsoft.com/office/word/2010/wordprocessingDrawing" xmlns:wp="http://schemas.openxmlformats.org/drawingml/2006/wordprocessingDrawing" xmlns:w10="urn:schemas-microsoft-com:office:word" xmlns:w="http://schemas.openxmlformats.org/wordprocessingml/2006/main" xmlns:w14="http://schemas.microsoft.com/office/word/2010/wordml" xmlns:wpg="http://schemas.microsoft.com/office/word/2010/wordprocessingGroup" xmlns:wpi="http://schemas.microsoft.com/office/word/2010/wordprocessingInk" xmlns:wne="http://schemas.microsoft.com/office/word/2006/wordml" xmlns:wps="http://schemas.microsoft.com/office/word/2010/wordprocessingShape" mc:Ignorable="w14 wp14">
   <w:endnote w:type="separator" w:id="-1">
     <w:p>
       <w:pPr>
@@ -8160,7 +8466,7 @@
 </file>
 
 <file path=word/footer1.xml><?xml version="1.0" encoding="utf-8"?>
-<w:ftr xmlns:ve="http://schemas.openxmlformats.org/markup-compatibility/2006" xmlns:o="urn:schemas-microsoft-com:office:office" xmlns:r="http://schemas.openxmlformats.org/officeDocument/2006/relationships" xmlns:m="http://schemas.openxmlformats.org/officeDocument/2006/math" xmlns:v="urn:schemas-microsoft-com:vml" xmlns:wp="http://schemas.openxmlformats.org/drawingml/2006/wordprocessingDrawing" xmlns:w10="urn:schemas-microsoft-com:office:word" xmlns:w="http://schemas.openxmlformats.org/wordprocessingml/2006/main" xmlns:wne="http://schemas.microsoft.com/office/word/2006/wordml">
+<w:ftr xmlns:wpc="http://schemas.microsoft.com/office/word/2010/wordprocessingCanvas" xmlns:mc="http://schemas.openxmlformats.org/markup-compatibility/2006" xmlns:o="urn:schemas-microsoft-com:office:office" xmlns:r="http://schemas.openxmlformats.org/officeDocument/2006/relationships" xmlns:m="http://schemas.openxmlformats.org/officeDocument/2006/math" xmlns:v="urn:schemas-microsoft-com:vml" xmlns:wp14="http://schemas.microsoft.com/office/word/2010/wordprocessingDrawing" xmlns:wp="http://schemas.openxmlformats.org/drawingml/2006/wordprocessingDrawing" xmlns:w10="urn:schemas-microsoft-com:office:word" xmlns:w="http://schemas.openxmlformats.org/wordprocessingml/2006/main" xmlns:w14="http://schemas.microsoft.com/office/word/2010/wordml" xmlns:wpg="http://schemas.microsoft.com/office/word/2010/wordprocessingGroup" xmlns:wpi="http://schemas.microsoft.com/office/word/2010/wordprocessingInk" xmlns:wne="http://schemas.microsoft.com/office/word/2006/wordml" xmlns:wps="http://schemas.microsoft.com/office/word/2010/wordprocessingShape" mc:Ignorable="w14 wp14">
   <w:sdt>
     <w:sdtPr>
       <w:id w:val="121332916"/>
@@ -8169,6 +8475,7 @@
         <w:docPartUnique/>
       </w:docPartObj>
     </w:sdtPr>
+    <w:sdtEndPr/>
     <w:sdtContent>
       <w:p>
         <w:pPr>
@@ -8181,14 +8488,27 @@
         <w:r>
           <w:tab/>
         </w:r>
-        <w:fldSimple w:instr=" PAGE   \* MERGEFORMAT ">
-          <w:r>
-            <w:rPr>
-              <w:noProof/>
-            </w:rPr>
-            <w:t>1</w:t>
-          </w:r>
-        </w:fldSimple>
+        <w:r>
+          <w:fldChar w:fldCharType="begin"/>
+        </w:r>
+        <w:r>
+          <w:instrText xml:space="preserve"> PAGE   \* MERGEFORMAT </w:instrText>
+        </w:r>
+        <w:r>
+          <w:fldChar w:fldCharType="separate"/>
+        </w:r>
+        <w:r>
+          <w:rPr>
+            <w:noProof/>
+          </w:rPr>
+          <w:t>11</w:t>
+        </w:r>
+        <w:r>
+          <w:rPr>
+            <w:noProof/>
+          </w:rPr>
+          <w:fldChar w:fldCharType="end"/>
+        </w:r>
       </w:p>
     </w:sdtContent>
   </w:sdt>
@@ -8201,7 +8521,7 @@
 </file>
 
 <file path=word/footnotes.xml><?xml version="1.0" encoding="utf-8"?>
-<w:footnotes xmlns:ve="http://schemas.openxmlformats.org/markup-compatibility/2006" xmlns:o="urn:schemas-microsoft-com:office:office" xmlns:r="http://schemas.openxmlformats.org/officeDocument/2006/relationships" xmlns:m="http://schemas.openxmlformats.org/officeDocument/2006/math" xmlns:v="urn:schemas-microsoft-com:vml" xmlns:wp="http://schemas.openxmlformats.org/drawingml/2006/wordprocessingDrawing" xmlns:w10="urn:schemas-microsoft-com:office:word" xmlns:w="http://schemas.openxmlformats.org/wordprocessingml/2006/main" xmlns:wne="http://schemas.microsoft.com/office/word/2006/wordml">
+<w:footnotes xmlns:wpc="http://schemas.microsoft.com/office/word/2010/wordprocessingCanvas" xmlns:mc="http://schemas.openxmlformats.org/markup-compatibility/2006" xmlns:o="urn:schemas-microsoft-com:office:office" xmlns:r="http://schemas.openxmlformats.org/officeDocument/2006/relationships" xmlns:m="http://schemas.openxmlformats.org/officeDocument/2006/math" xmlns:v="urn:schemas-microsoft-com:vml" xmlns:wp14="http://schemas.microsoft.com/office/word/2010/wordprocessingDrawing" xmlns:wp="http://schemas.openxmlformats.org/drawingml/2006/wordprocessingDrawing" xmlns:w10="urn:schemas-microsoft-com:office:word" xmlns:w="http://schemas.openxmlformats.org/wordprocessingml/2006/main" xmlns:w14="http://schemas.microsoft.com/office/word/2010/wordml" xmlns:wpg="http://schemas.microsoft.com/office/word/2010/wordprocessingGroup" xmlns:wpi="http://schemas.microsoft.com/office/word/2010/wordprocessingInk" xmlns:wne="http://schemas.microsoft.com/office/word/2006/wordml" xmlns:wps="http://schemas.microsoft.com/office/word/2010/wordprocessingShape" mc:Ignorable="w14 wp14">
   <w:footnote w:type="separator" w:id="-1">
     <w:p>
       <w:pPr>
@@ -8226,7 +8546,7 @@
 </file>
 
 <file path=word/numbering.xml><?xml version="1.0" encoding="utf-8"?>
-<w:numbering xmlns:ve="http://schemas.openxmlformats.org/markup-compatibility/2006" xmlns:o="urn:schemas-microsoft-com:office:office" xmlns:r="http://schemas.openxmlformats.org/officeDocument/2006/relationships" xmlns:m="http://schemas.openxmlformats.org/officeDocument/2006/math" xmlns:v="urn:schemas-microsoft-com:vml" xmlns:wp="http://schemas.openxmlformats.org/drawingml/2006/wordprocessingDrawing" xmlns:w10="urn:schemas-microsoft-com:office:word" xmlns:w="http://schemas.openxmlformats.org/wordprocessingml/2006/main" xmlns:wne="http://schemas.microsoft.com/office/word/2006/wordml">
+<w:numbering xmlns:wpc="http://schemas.microsoft.com/office/word/2010/wordprocessingCanvas" xmlns:mc="http://schemas.openxmlformats.org/markup-compatibility/2006" xmlns:o="urn:schemas-microsoft-com:office:office" xmlns:r="http://schemas.openxmlformats.org/officeDocument/2006/relationships" xmlns:m="http://schemas.openxmlformats.org/officeDocument/2006/math" xmlns:v="urn:schemas-microsoft-com:vml" xmlns:wp14="http://schemas.microsoft.com/office/word/2010/wordprocessingDrawing" xmlns:wp="http://schemas.openxmlformats.org/drawingml/2006/wordprocessingDrawing" xmlns:w10="urn:schemas-microsoft-com:office:word" xmlns:w="http://schemas.openxmlformats.org/wordprocessingml/2006/main" xmlns:w14="http://schemas.microsoft.com/office/word/2010/wordml" xmlns:wpg="http://schemas.microsoft.com/office/word/2010/wordprocessingGroup" xmlns:wpi="http://schemas.microsoft.com/office/word/2010/wordprocessingInk" xmlns:wne="http://schemas.microsoft.com/office/word/2006/wordml" xmlns:wps="http://schemas.microsoft.com/office/word/2010/wordprocessingShape" mc:Ignorable="w14 wp14">
   <w:abstractNum w:abstractNumId="0">
     <w:nsid w:val="041B26F0"/>
     <w:multiLevelType w:val="multilevel"/>
@@ -8928,7 +9248,7 @@
 </file>
 
 <file path=word/styles.xml><?xml version="1.0" encoding="utf-8"?>
-<w:styles xmlns:r="http://schemas.openxmlformats.org/officeDocument/2006/relationships" xmlns:w="http://schemas.openxmlformats.org/wordprocessingml/2006/main">
+<w:styles xmlns:mc="http://schemas.openxmlformats.org/markup-compatibility/2006" xmlns:r="http://schemas.openxmlformats.org/officeDocument/2006/relationships" xmlns:w="http://schemas.openxmlformats.org/wordprocessingml/2006/main" xmlns:w14="http://schemas.microsoft.com/office/word/2010/wordml" mc:Ignorable="w14">
   <w:docDefaults>
     <w:rPrDefault>
       <w:rPr>
@@ -9099,7 +9419,6 @@
     <w:uiPriority w:val="99"/>
     <w:semiHidden/>
     <w:unhideWhenUsed/>
-    <w:qFormat/>
     <w:tblPr>
       <w:tblInd w:w="0" w:type="dxa"/>
       <w:tblCellMar>
@@ -9242,6 +9561,196 @@
     <w:link w:val="Footer"/>
     <w:uiPriority w:val="99"/>
     <w:rsid w:val="003C2C07"/>
+  </w:style>
+</w:styles>
+</file>
+
+<file path=word/stylesWithEffects.xml><?xml version="1.0" encoding="utf-8"?>
+<w:styles xmlns:wpc="http://schemas.microsoft.com/office/word/2010/wordprocessingCanvas" xmlns:mc="http://schemas.openxmlformats.org/markup-compatibility/2006" xmlns:o="urn:schemas-microsoft-com:office:office" xmlns:r="http://schemas.openxmlformats.org/officeDocument/2006/relationships" xmlns:m="http://schemas.openxmlformats.org/officeDocument/2006/math" xmlns:v="urn:schemas-microsoft-com:vml" xmlns:wp14="http://schemas.microsoft.com/office/word/2010/wordprocessingDrawing" xmlns:wp="http://schemas.openxmlformats.org/drawingml/2006/wordprocessingDrawing" xmlns:w10="urn:schemas-microsoft-com:office:word" xmlns:w="http://schemas.openxmlformats.org/wordprocessingml/2006/main" xmlns:w14="http://schemas.microsoft.com/office/word/2010/wordml" xmlns:wpg="http://schemas.microsoft.com/office/word/2010/wordprocessingGroup" xmlns:wpi="http://schemas.microsoft.com/office/word/2010/wordprocessingInk" xmlns:wne="http://schemas.microsoft.com/office/word/2006/wordml" xmlns:wps="http://schemas.microsoft.com/office/word/2010/wordprocessingShape" mc:Ignorable="w14 wp14">
+  <w:docDefaults>
+    <w:rPrDefault>
+      <w:rPr>
+        <w:rFonts w:asciiTheme="minorHAnsi" w:eastAsiaTheme="minorEastAsia" w:hAnsiTheme="minorHAnsi" w:cstheme="minorBidi"/>
+        <w:sz w:val="22"/>
+        <w:szCs w:val="22"/>
+        <w:lang w:val="en-US" w:eastAsia="zh-CN" w:bidi="ar-SA"/>
+      </w:rPr>
+    </w:rPrDefault>
+    <w:pPrDefault>
+      <w:pPr>
+        <w:spacing w:after="200" w:line="276" w:lineRule="auto"/>
+      </w:pPr>
+    </w:pPrDefault>
+  </w:docDefaults>
+  <w:latentStyles w:defLockedState="0" w:defUIPriority="99" w:defSemiHidden="1" w:defUnhideWhenUsed="1" w:defQFormat="0" w:count="267">
+    <w:lsdException w:name="Normal" w:semiHidden="0" w:uiPriority="0" w:unhideWhenUsed="0" w:qFormat="1"/>
+    <w:lsdException w:name="heading 1" w:semiHidden="0" w:uiPriority="9" w:unhideWhenUsed="0" w:qFormat="1"/>
+    <w:lsdException w:name="heading 2" w:uiPriority="9" w:qFormat="1"/>
+    <w:lsdException w:name="heading 3" w:uiPriority="9" w:qFormat="1"/>
+    <w:lsdException w:name="heading 4" w:uiPriority="9" w:qFormat="1"/>
+    <w:lsdException w:name="heading 5" w:uiPriority="9" w:qFormat="1"/>
+    <w:lsdException w:name="heading 6" w:uiPriority="9" w:qFormat="1"/>
+    <w:lsdException w:name="heading 7" w:uiPriority="9" w:qFormat="1"/>
+    <w:lsdException w:name="heading 8" w:uiPriority="9" w:qFormat="1"/>
+    <w:lsdException w:name="heading 9" w:uiPriority="9" w:qFormat="1"/>
+    <w:lsdException w:name="toc 1" w:uiPriority="39"/>
+    <w:lsdException w:name="toc 2" w:uiPriority="39"/>
+    <w:lsdException w:name="toc 3" w:uiPriority="39"/>
+    <w:lsdException w:name="toc 4" w:uiPriority="39"/>
+    <w:lsdException w:name="toc 5" w:uiPriority="39"/>
+    <w:lsdException w:name="toc 6" w:uiPriority="39"/>
+    <w:lsdException w:name="toc 7" w:uiPriority="39"/>
+    <w:lsdException w:name="toc 8" w:uiPriority="39"/>
+    <w:lsdException w:name="toc 9" w:uiPriority="39"/>
+    <w:lsdException w:name="caption" w:uiPriority="35" w:qFormat="1"/>
+    <w:lsdException w:name="Title" w:semiHidden="0" w:uiPriority="10" w:unhideWhenUsed="0" w:qFormat="1"/>
+    <w:lsdException w:name="Default Paragraph Font" w:uiPriority="1"/>
+    <w:lsdException w:name="Subtitle" w:semiHidden="0" w:uiPriority="11" w:unhideWhenUsed="0" w:qFormat="1"/>
+    <w:lsdException w:name="Strong" w:semiHidden="0" w:uiPriority="22" w:unhideWhenUsed="0" w:qFormat="1"/>
+    <w:lsdException w:name="Emphasis" w:semiHidden="0" w:uiPriority="20" w:unhideWhenUsed="0" w:qFormat="1"/>
+    <w:lsdException w:name="Table Grid" w:semiHidden="0" w:uiPriority="59" w:unhideWhenUsed="0"/>
+    <w:lsdException w:name="Placeholder Text" w:unhideWhenUsed="0"/>
+    <w:lsdException w:name="No Spacing" w:semiHidden="0" w:uiPriority="1" w:unhideWhenUsed="0" w:qFormat="1"/>
+    <w:lsdException w:name="Light Shading" w:semiHidden="0" w:uiPriority="60" w:unhideWhenUsed="0"/>
+    <w:lsdException w:name="Light List" w:semiHidden="0" w:uiPriority="61" w:unhideWhenUsed="0"/>
+    <w:lsdException w:name="Light Grid" w:semiHidden="0" w:uiPriority="62" w:unhideWhenUsed="0"/>
+    <w:lsdException w:name="Medium Shading 1" w:semiHidden="0" w:uiPriority="63" w:unhideWhenUsed="0"/>
+    <w:lsdException w:name="Medium Shading 2" w:semiHidden="0" w:uiPriority="64" w:unhideWhenUsed="0"/>
+    <w:lsdException w:name="Medium List 1" w:semiHidden="0" w:uiPriority="65" w:unhideWhenUsed="0"/>
+    <w:lsdException w:name="Medium List 2" w:semiHidden="0" w:uiPriority="66" w:unhideWhenUsed="0"/>
+    <w:lsdException w:name="Medium Grid 1" w:semiHidden="0" w:uiPriority="67" w:unhideWhenUsed="0"/>
+    <w:lsdException w:name="Medium Grid 2" w:semiHidden="0" w:uiPriority="68" w:unhideWhenUsed="0"/>
+    <w:lsdException w:name="Medium Grid 3" w:semiHidden="0" w:uiPriority="69" w:unhideWhenUsed="0"/>
+    <w:lsdException w:name="Dark List" w:semiHidden="0" w:uiPriority="70" w:unhideWhenUsed="0"/>
+    <w:lsdException w:name="Colorful Shading" w:semiHidden="0" w:uiPriority="71" w:unhideWhenUsed="0"/>
+    <w:lsdException w:name="Colorful List" w:semiHidden="0" w:uiPriority="72" w:unhideWhenUsed="0"/>
+    <w:lsdException w:name="Colorful Grid" w:semiHidden="0" w:uiPriority="73" w:unhideWhenUsed="0"/>
+    <w:lsdException w:name="Light Shading Accent 1" w:semiHidden="0" w:uiPriority="60" w:unhideWhenUsed="0"/>
+    <w:lsdException w:name="Light List Accent 1" w:semiHidden="0" w:uiPriority="61" w:unhideWhenUsed="0"/>
+    <w:lsdException w:name="Light Grid Accent 1" w:semiHidden="0" w:uiPriority="62" w:unhideWhenUsed="0"/>
+    <w:lsdException w:name="Medium Shading 1 Accent 1" w:semiHidden="0" w:uiPriority="63" w:unhideWhenUsed="0"/>
+    <w:lsdException w:name="Medium Shading 2 Accent 1" w:semiHidden="0" w:uiPriority="64" w:unhideWhenUsed="0"/>
+    <w:lsdException w:name="Medium List 1 Accent 1" w:semiHidden="0" w:uiPriority="65" w:unhideWhenUsed="0"/>
+    <w:lsdException w:name="Revision" w:unhideWhenUsed="0"/>
+    <w:lsdException w:name="List Paragraph" w:semiHidden="0" w:uiPriority="34" w:unhideWhenUsed="0" w:qFormat="1"/>
+    <w:lsdException w:name="Quote" w:semiHidden="0" w:uiPriority="29" w:unhideWhenUsed="0" w:qFormat="1"/>
+    <w:lsdException w:name="Intense Quote" w:semiHidden="0" w:uiPriority="30" w:unhideWhenUsed="0" w:qFormat="1"/>
+    <w:lsdException w:name="Medium List 2 Accent 1" w:semiHidden="0" w:uiPriority="66" w:unhideWhenUsed="0"/>
+    <w:lsdException w:name="Medium Grid 1 Accent 1" w:semiHidden="0" w:uiPriority="67" w:unhideWhenUsed="0"/>
+    <w:lsdException w:name="Medium Grid 2 Accent 1" w:semiHidden="0" w:uiPriority="68" w:unhideWhenUsed="0"/>
+    <w:lsdException w:name="Medium Grid 3 Accent 1" w:semiHidden="0" w:uiPriority="69" w:unhideWhenUsed="0"/>
+    <w:lsdException w:name="Dark List Accent 1" w:semiHidden="0" w:uiPriority="70" w:unhideWhenUsed="0"/>
+    <w:lsdException w:name="Colorful Shading Accent 1" w:semiHidden="0" w:uiPriority="71" w:unhideWhenUsed="0"/>
+    <w:lsdException w:name="Colorful List Accent 1" w:semiHidden="0" w:uiPriority="72" w:unhideWhenUsed="0"/>
+    <w:lsdException w:name="Colorful Grid Accent 1" w:semiHidden="0" w:uiPriority="73" w:unhideWhenUsed="0"/>
+    <w:lsdException w:name="Light Shading Accent 2" w:semiHidden="0" w:uiPriority="60" w:unhideWhenUsed="0"/>
+    <w:lsdException w:name="Light List Accent 2" w:semiHidden="0" w:uiPriority="61" w:unhideWhenUsed="0"/>
+    <w:lsdException w:name="Light Grid Accent 2" w:semiHidden="0" w:uiPriority="62" w:unhideWhenUsed="0"/>
+    <w:lsdException w:name="Medium Shading 1 Accent 2" w:semiHidden="0" w:uiPriority="63" w:unhideWhenUsed="0"/>
+    <w:lsdException w:name="Medium Shading 2 Accent 2" w:semiHidden="0" w:uiPriority="64" w:unhideWhenUsed="0"/>
+    <w:lsdException w:name="Medium List 1 Accent 2" w:semiHidden="0" w:uiPriority="65" w:unhideWhenUsed="0"/>
+    <w:lsdException w:name="Medium List 2 Accent 2" w:semiHidden="0" w:uiPriority="66" w:unhideWhenUsed="0"/>
+    <w:lsdException w:name="Medium Grid 1 Accent 2" w:semiHidden="0" w:uiPriority="67" w:unhideWhenUsed="0"/>
+    <w:lsdException w:name="Medium Grid 2 Accent 2" w:semiHidden="0" w:uiPriority="68" w:unhideWhenUsed="0"/>
+    <w:lsdException w:name="Medium Grid 3 Accent 2" w:semiHidden="0" w:uiPriority="69" w:unhideWhenUsed="0"/>
+    <w:lsdException w:name="Dark List Accent 2" w:semiHidden="0" w:uiPriority="70" w:unhideWhenUsed="0"/>
+    <w:lsdException w:name="Colorful Shading Accent 2" w:semiHidden="0" w:uiPriority="71" w:unhideWhenUsed="0"/>
+    <w:lsdException w:name="Colorful List Accent 2" w:semiHidden="0" w:uiPriority="72" w:unhideWhenUsed="0"/>
+    <w:lsdException w:name="Colorful Grid Accent 2" w:semiHidden="0" w:uiPriority="73" w:unhideWhenUsed="0"/>
+    <w:lsdException w:name="Light Shading Accent 3" w:semiHidden="0" w:uiPriority="60" w:unhideWhenUsed="0"/>
+    <w:lsdException w:name="Light List Accent 3" w:semiHidden="0" w:uiPriority="61" w:unhideWhenUsed="0"/>
+    <w:lsdException w:name="Light Grid Accent 3" w:semiHidden="0" w:uiPriority="62" w:unhideWhenUsed="0"/>
+    <w:lsdException w:name="Medium Shading 1 Accent 3" w:semiHidden="0" w:uiPriority="63" w:unhideWhenUsed="0"/>
+    <w:lsdException w:name="Medium Shading 2 Accent 3" w:semiHidden="0" w:uiPriority="64" w:unhideWhenUsed="0"/>
+    <w:lsdException w:name="Medium List 1 Accent 3" w:semiHidden="0" w:uiPriority="65" w:unhideWhenUsed="0"/>
+    <w:lsdException w:name="Medium List 2 Accent 3" w:semiHidden="0" w:uiPriority="66" w:unhideWhenUsed="0"/>
+    <w:lsdException w:name="Medium Grid 1 Accent 3" w:semiHidden="0" w:uiPriority="67" w:unhideWhenUsed="0"/>
+    <w:lsdException w:name="Medium Grid 2 Accent 3" w:semiHidden="0" w:uiPriority="68" w:unhideWhenUsed="0"/>
+    <w:lsdException w:name="Medium Grid 3 Accent 3" w:semiHidden="0" w:uiPriority="69" w:unhideWhenUsed="0"/>
+    <w:lsdException w:name="Dark List Accent 3" w:semiHidden="0" w:uiPriority="70" w:unhideWhenUsed="0"/>
+    <w:lsdException w:name="Colorful Shading Accent 3" w:semiHidden="0" w:uiPriority="71" w:unhideWhenUsed="0"/>
+    <w:lsdException w:name="Colorful List Accent 3" w:semiHidden="0" w:uiPriority="72" w:unhideWhenUsed="0"/>
+    <w:lsdException w:name="Colorful Grid Accent 3" w:semiHidden="0" w:uiPriority="73" w:unhideWhenUsed="0"/>
+    <w:lsdException w:name="Light Shading Accent 4" w:semiHidden="0" w:uiPriority="60" w:unhideWhenUsed="0"/>
+    <w:lsdException w:name="Light List Accent 4" w:semiHidden="0" w:uiPriority="61" w:unhideWhenUsed="0"/>
+    <w:lsdException w:name="Light Grid Accent 4" w:semiHidden="0" w:uiPriority="62" w:unhideWhenUsed="0"/>
+    <w:lsdException w:name="Medium Shading 1 Accent 4" w:semiHidden="0" w:uiPriority="63" w:unhideWhenUsed="0"/>
+    <w:lsdException w:name="Medium Shading 2 Accent 4" w:semiHidden="0" w:uiPriority="64" w:unhideWhenUsed="0"/>
+    <w:lsdException w:name="Medium List 1 Accent 4" w:semiHidden="0" w:uiPriority="65" w:unhideWhenUsed="0"/>
+    <w:lsdException w:name="Medium List 2 Accent 4" w:semiHidden="0" w:uiPriority="66" w:unhideWhenUsed="0"/>
+    <w:lsdException w:name="Medium Grid 1 Accent 4" w:semiHidden="0" w:uiPriority="67" w:unhideWhenUsed="0"/>
+    <w:lsdException w:name="Medium Grid 2 Accent 4" w:semiHidden="0" w:uiPriority="68" w:unhideWhenUsed="0"/>
+    <w:lsdException w:name="Medium Grid 3 Accent 4" w:semiHidden="0" w:uiPriority="69" w:unhideWhenUsed="0"/>
+    <w:lsdException w:name="Dark List Accent 4" w:semiHidden="0" w:uiPriority="70" w:unhideWhenUsed="0"/>
+    <w:lsdException w:name="Colorful Shading Accent 4" w:semiHidden="0" w:uiPriority="71" w:unhideWhenUsed="0"/>
+    <w:lsdException w:name="Colorful List Accent 4" w:semiHidden="0" w:uiPriority="72" w:unhideWhenUsed="0"/>
+    <w:lsdException w:name="Colorful Grid Accent 4" w:semiHidden="0" w:uiPriority="73" w:unhideWhenUsed="0"/>
+    <w:lsdException w:name="Light Shading Accent 5" w:semiHidden="0" w:uiPriority="60" w:unhideWhenUsed="0"/>
+    <w:lsdException w:name="Light List Accent 5" w:semiHidden="0" w:uiPriority="61" w:unhideWhenUsed="0"/>
+    <w:lsdException w:name="Light Grid Accent 5" w:semiHidden="0" w:uiPriority="62" w:unhideWhenUsed="0"/>
+    <w:lsdException w:name="Medium Shading 1 Accent 5" w:semiHidden="0" w:uiPriority="63" w:unhideWhenUsed="0"/>
+    <w:lsdException w:name="Medium Shading 2 Accent 5" w:semiHidden="0" w:uiPriority="64" w:unhideWhenUsed="0"/>
+    <w:lsdException w:name="Medium List 1 Accent 5" w:semiHidden="0" w:uiPriority="65" w:unhideWhenUsed="0"/>
+    <w:lsdException w:name="Medium List 2 Accent 5" w:semiHidden="0" w:uiPriority="66" w:unhideWhenUsed="0"/>
+    <w:lsdException w:name="Medium Grid 1 Accent 5" w:semiHidden="0" w:uiPriority="67" w:unhideWhenUsed="0"/>
+    <w:lsdException w:name="Medium Grid 2 Accent 5" w:semiHidden="0" w:uiPriority="68" w:unhideWhenUsed="0"/>
+    <w:lsdException w:name="Medium Grid 3 Accent 5" w:semiHidden="0" w:uiPriority="69" w:unhideWhenUsed="0"/>
+    <w:lsdException w:name="Dark List Accent 5" w:semiHidden="0" w:uiPriority="70" w:unhideWhenUsed="0"/>
+    <w:lsdException w:name="Colorful Shading Accent 5" w:semiHidden="0" w:uiPriority="71" w:unhideWhenUsed="0"/>
+    <w:lsdException w:name="Colorful List Accent 5" w:semiHidden="0" w:uiPriority="72" w:unhideWhenUsed="0"/>
+    <w:lsdException w:name="Colorful Grid Accent 5" w:semiHidden="0" w:uiPriority="73" w:unhideWhenUsed="0"/>
+    <w:lsdException w:name="Light Shading Accent 6" w:semiHidden="0" w:uiPriority="60" w:unhideWhenUsed="0"/>
+    <w:lsdException w:name="Light List Accent 6" w:semiHidden="0" w:uiPriority="61" w:unhideWhenUsed="0"/>
+    <w:lsdException w:name="Light Grid Accent 6" w:semiHidden="0" w:uiPriority="62" w:unhideWhenUsed="0"/>
+    <w:lsdException w:name="Medium Shading 1 Accent 6" w:semiHidden="0" w:uiPriority="63" w:unhideWhenUsed="0"/>
+    <w:lsdException w:name="Medium Shading 2 Accent 6" w:semiHidden="0" w:uiPriority="64" w:unhideWhenUsed="0"/>
+    <w:lsdException w:name="Medium List 1 Accent 6" w:semiHidden="0" w:uiPriority="65" w:unhideWhenUsed="0"/>
+    <w:lsdException w:name="Medium List 2 Accent 6" w:semiHidden="0" w:uiPriority="66" w:unhideWhenUsed="0"/>
+    <w:lsdException w:name="Medium Grid 1 Accent 6" w:semiHidden="0" w:uiPriority="67" w:unhideWhenUsed="0"/>
+    <w:lsdException w:name="Medium Grid 2 Accent 6" w:semiHidden="0" w:uiPriority="68" w:unhideWhenUsed="0"/>
+    <w:lsdException w:name="Medium Grid 3 Accent 6" w:semiHidden="0" w:uiPriority="69" w:unhideWhenUsed="0"/>
+    <w:lsdException w:name="Dark List Accent 6" w:semiHidden="0" w:uiPriority="70" w:unhideWhenUsed="0"/>
+    <w:lsdException w:name="Colorful Shading Accent 6" w:semiHidden="0" w:uiPriority="71" w:unhideWhenUsed="0"/>
+    <w:lsdException w:name="Colorful List Accent 6" w:semiHidden="0" w:uiPriority="72" w:unhideWhenUsed="0"/>
+    <w:lsdException w:name="Colorful Grid Accent 6" w:semiHidden="0" w:uiPriority="73" w:unhideWhenUsed="0"/>
+    <w:lsdException w:name="Subtle Emphasis" w:semiHidden="0" w:uiPriority="19" w:unhideWhenUsed="0" w:qFormat="1"/>
+    <w:lsdException w:name="Intense Emphasis" w:semiHidden="0" w:uiPriority="21" w:unhideWhenUsed="0" w:qFormat="1"/>
+    <w:lsdException w:name="Subtle Reference" w:semiHidden="0" w:uiPriority="31" w:unhideWhenUsed="0" w:qFormat="1"/>
+    <w:lsdException w:name="Intense Reference" w:semiHidden="0" w:uiPriority="32" w:unhideWhenUsed="0" w:qFormat="1"/>
+    <w:lsdException w:name="Book Title" w:semiHidden="0" w:uiPriority="33" w:unhideWhenUsed="0" w:qFormat="1"/>
+    <w:lsdException w:name="Bibliography" w:uiPriority="37"/>
+    <w:lsdException w:name="TOC Heading" w:uiPriority="39" w:qFormat="1"/>
+  </w:latentStyles>
+  <w:style w:type="paragraph" w:default="1" w:styleId="Normal">
+    <w:name w:val="Normal"/>
+    <w:qFormat/>
+  </w:style>
+  <w:style w:type="character" w:default="1" w:styleId="DefaultParagraphFont">
+    <w:name w:val="Default Paragraph Font"/>
+    <w:uiPriority w:val="1"/>
+    <w:semiHidden/>
+    <w:unhideWhenUsed/>
+  </w:style>
+  <w:style w:type="table" w:default="1" w:styleId="TableNormal">
+    <w:name w:val="Normal Table"/>
+    <w:uiPriority w:val="99"/>
+    <w:semiHidden/>
+    <w:unhideWhenUsed/>
+    <w:tblPr>
+      <w:tblInd w:w="0" w:type="dxa"/>
+      <w:tblCellMar>
+        <w:top w:w="0" w:type="dxa"/>
+        <w:left w:w="108" w:type="dxa"/>
+        <w:bottom w:w="0" w:type="dxa"/>
+        <w:right w:w="108" w:type="dxa"/>
+      </w:tblCellMar>
+    </w:tblPr>
+  </w:style>
+  <w:style w:type="numbering" w:default="1" w:styleId="NoList">
+    <w:name w:val="No List"/>
+    <w:uiPriority w:val="99"/>
+    <w:semiHidden/>
+    <w:unhideWhenUsed/>
   </w:style>
 </w:styles>
 </file>
@@ -9534,7 +10043,7 @@
 </file>
 
 <file path=customXml/itemProps1.xml><?xml version="1.0" encoding="utf-8"?>
-<ds:datastoreItem xmlns:ds="http://schemas.openxmlformats.org/officeDocument/2006/customXml" ds:itemID="{51FFC59D-48E2-4B04-AD32-187E622365B8}">
+<ds:datastoreItem xmlns:ds="http://schemas.openxmlformats.org/officeDocument/2006/customXml" ds:itemID="{602B25E3-DAEC-42D2-97C4-065EE676AFAB}">
   <ds:schemaRefs>
     <ds:schemaRef ds:uri="http://schemas.openxmlformats.org/officeDocument/2006/bibliography"/>
   </ds:schemaRefs>

</xml_diff>